<commit_message>
removed keys from labsheets
</commit_message>
<xml_diff>
--- a/Labs/Lab05.1 CURL.docx
+++ b/Labs/Lab05.1 CURL.docx
@@ -497,13 +497,13 @@
         <mc:AlternateContent>
           <mc:Choice Requires="wps">
             <w:drawing>
-              <wp:anchor distT="45720" distB="45720" distL="114300" distR="114300" simplePos="0" relativeHeight="251653120" behindDoc="0" locked="0" layoutInCell="1" allowOverlap="1" wp14:anchorId="34A4B9D4" wp14:editId="7DF850A4">
+              <wp:anchor distT="45720" distB="45720" distL="114300" distR="114300" simplePos="0" relativeHeight="251653120" behindDoc="0" locked="0" layoutInCell="1" allowOverlap="1" wp14:anchorId="34A4B9D4" wp14:editId="1E744F82">
                 <wp:simplePos x="0" y="0"/>
                 <wp:positionH relativeFrom="margin">
-                  <wp:posOffset>-123825</wp:posOffset>
+                  <wp:posOffset>-144780</wp:posOffset>
                 </wp:positionH>
                 <wp:positionV relativeFrom="paragraph">
-                  <wp:posOffset>290195</wp:posOffset>
+                  <wp:posOffset>448310</wp:posOffset>
                 </wp:positionV>
                 <wp:extent cx="6229350" cy="698500"/>
                 <wp:effectExtent l="0" t="0" r="19050" b="25400"/>
@@ -616,7 +616,7 @@
           </mc:Choice>
           <mc:Fallback>
             <w:pict>
-              <v:shape w14:anchorId="34A4B9D4" id="Text Box 4" o:spid="_x0000_s1028" type="#_x0000_t202" style="position:absolute;left:0;text-align:left;margin-left:-9.75pt;margin-top:22.85pt;width:490.5pt;height:55pt;z-index:251653120;visibility:visible;mso-wrap-style:square;mso-width-percent:0;mso-height-percent:0;mso-wrap-distance-left:9pt;mso-wrap-distance-top:3.6pt;mso-wrap-distance-right:9pt;mso-wrap-distance-bottom:3.6pt;mso-position-horizontal:absolute;mso-position-horizontal-relative:margin;mso-position-vertical:absolute;mso-position-vertical-relative:text;mso-width-percent:0;mso-height-percent:0;mso-width-relative:margin;mso-height-relative:margin;v-text-anchor:top" o:gfxdata="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" fillcolor="black [3213]">
+              <v:shape w14:anchorId="34A4B9D4" id="Text Box 4" o:spid="_x0000_s1028" type="#_x0000_t202" style="position:absolute;left:0;text-align:left;margin-left:-11.4pt;margin-top:35.3pt;width:490.5pt;height:55pt;z-index:251653120;visibility:visible;mso-wrap-style:square;mso-width-percent:0;mso-height-percent:0;mso-wrap-distance-left:9pt;mso-wrap-distance-top:3.6pt;mso-wrap-distance-right:9pt;mso-wrap-distance-bottom:3.6pt;mso-position-horizontal:absolute;mso-position-horizontal-relative:margin;mso-position-vertical:absolute;mso-position-vertical-relative:text;mso-width-percent:0;mso-height-percent:0;mso-width-relative:margin;mso-height-relative:margin;v-text-anchor:top" o:gfxdata="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" fillcolor="black [3213]">
                 <v:textbox>
                   <w:txbxContent>
                     <w:p>
@@ -700,6 +700,11 @@
       <w:proofErr w:type="gramEnd"/>
     </w:p>
     <w:p>
+      <w:r>
+        <w:br w:type="page"/>
+      </w:r>
+    </w:p>
+    <w:p>
       <w:pPr>
         <w:pStyle w:val="ListParagraph"/>
         <w:numPr>
@@ -709,6 +714,7 @@
         <w:spacing w:after="240"/>
       </w:pPr>
       <w:r>
+        <w:lastRenderedPageBreak/>
         <w:t xml:space="preserve">For the same website how would you use curl to create </w:t>
       </w:r>
       <w:r>
@@ -790,7 +796,6 @@
                                 <w:szCs w:val="24"/>
                               </w:rPr>
                             </w:pPr>
-                            <w:bookmarkStart w:id="0" w:name="_GoBack"/>
                             <w:r>
                               <w:rPr>
                                 <w:rFonts w:ascii="Courier New" w:hAnsi="Courier New" w:cs="Courier New"/>
@@ -841,18 +846,7 @@
                                 <w:szCs w:val="24"/>
                                 <w:lang w:val="en-GB"/>
                               </w:rPr>
-                              <w:t>{"Title":“xxx"</w:t>
-                            </w:r>
-                            <w:bookmarkEnd w:id="0"/>
-                            <w:r>
-                              <w:rPr>
-                                <w:rFonts w:ascii="Courier New" w:hAnsi="Courier New" w:cs="Courier New"/>
-                                <w:color w:val="E2EFD9" w:themeColor="accent6" w:themeTint="33"/>
-                                <w:sz w:val="24"/>
-                                <w:szCs w:val="24"/>
-                                <w:lang w:val="en-GB"/>
-                              </w:rPr>
-                              <w:t>,"Author":“xxx","Price":3000}</w:t>
+                              <w:t>{"Title":“xxx","Author":“xxx","Price":3000}</w:t>
                             </w:r>
                             <w:r>
                               <w:rPr>
@@ -928,7 +922,6 @@
                           <w:szCs w:val="24"/>
                         </w:rPr>
                       </w:pPr>
-                      <w:bookmarkStart w:id="1" w:name="_GoBack"/>
                       <w:r>
                         <w:rPr>
                           <w:rFonts w:ascii="Courier New" w:hAnsi="Courier New" w:cs="Courier New"/>
@@ -979,18 +972,7 @@
                           <w:szCs w:val="24"/>
                           <w:lang w:val="en-GB"/>
                         </w:rPr>
-                        <w:t>{"Title":“xxx"</w:t>
-                      </w:r>
-                      <w:bookmarkEnd w:id="1"/>
-                      <w:r>
-                        <w:rPr>
-                          <w:rFonts w:ascii="Courier New" w:hAnsi="Courier New" w:cs="Courier New"/>
-                          <w:color w:val="E2EFD9" w:themeColor="accent6" w:themeTint="33"/>
-                          <w:sz w:val="24"/>
-                          <w:szCs w:val="24"/>
-                          <w:lang w:val="en-GB"/>
-                        </w:rPr>
-                        <w:t>,"Author":“xxx","Price":3000}</w:t>
+                        <w:t>{"Title":“xxx","Author":“xxx","Price":3000}</w:t>
                       </w:r>
                       <w:r>
                         <w:rPr>
@@ -1056,6 +1038,297 @@
         </w:numPr>
         <w:spacing w:after="240"/>
       </w:pPr>
+      <w:r>
+        <w:rPr>
+          <w:noProof/>
+        </w:rPr>
+        <mc:AlternateContent>
+          <mc:Choice Requires="wps">
+            <w:drawing>
+              <wp:anchor distT="0" distB="0" distL="114300" distR="114300" simplePos="0" relativeHeight="251714560" behindDoc="0" locked="0" layoutInCell="1" allowOverlap="1" wp14:anchorId="4644BC45" wp14:editId="4BD90F65">
+                <wp:simplePos x="0" y="0"/>
+                <wp:positionH relativeFrom="column">
+                  <wp:posOffset>2904891</wp:posOffset>
+                </wp:positionH>
+                <wp:positionV relativeFrom="paragraph">
+                  <wp:posOffset>1763909</wp:posOffset>
+                </wp:positionV>
+                <wp:extent cx="45719" cy="794565"/>
+                <wp:effectExtent l="76200" t="38100" r="50165" b="24765"/>
+                <wp:wrapNone/>
+                <wp:docPr id="14" name="Straight Arrow Connector 14"/>
+                <wp:cNvGraphicFramePr/>
+                <a:graphic xmlns:a="http://schemas.openxmlformats.org/drawingml/2006/main">
+                  <a:graphicData uri="http://schemas.microsoft.com/office/word/2010/wordprocessingShape">
+                    <wps:wsp>
+                      <wps:cNvCnPr/>
+                      <wps:spPr>
+                        <a:xfrm flipH="1" flipV="1">
+                          <a:off x="0" y="0"/>
+                          <a:ext cx="45719" cy="794565"/>
+                        </a:xfrm>
+                        <a:prstGeom prst="straightConnector1">
+                          <a:avLst/>
+                        </a:prstGeom>
+                        <a:ln>
+                          <a:tailEnd type="triangle"/>
+                        </a:ln>
+                      </wps:spPr>
+                      <wps:style>
+                        <a:lnRef idx="1">
+                          <a:schemeClr val="accent2"/>
+                        </a:lnRef>
+                        <a:fillRef idx="0">
+                          <a:schemeClr val="accent2"/>
+                        </a:fillRef>
+                        <a:effectRef idx="0">
+                          <a:schemeClr val="accent2"/>
+                        </a:effectRef>
+                        <a:fontRef idx="minor">
+                          <a:schemeClr val="tx1"/>
+                        </a:fontRef>
+                      </wps:style>
+                      <wps:bodyPr/>
+                    </wps:wsp>
+                  </a:graphicData>
+                </a:graphic>
+                <wp14:sizeRelH relativeFrom="margin">
+                  <wp14:pctWidth>0</wp14:pctWidth>
+                </wp14:sizeRelH>
+                <wp14:sizeRelV relativeFrom="margin">
+                  <wp14:pctHeight>0</wp14:pctHeight>
+                </wp14:sizeRelV>
+              </wp:anchor>
+            </w:drawing>
+          </mc:Choice>
+          <mc:Fallback>
+            <w:pict>
+              <v:shapetype w14:anchorId="77663A02" id="_x0000_t32" coordsize="21600,21600" o:spt="32" o:oned="t" path="m,l21600,21600e" filled="f">
+                <v:path arrowok="t" fillok="f" o:connecttype="none"/>
+                <o:lock v:ext="edit" shapetype="t"/>
+              </v:shapetype>
+              <v:shape id="Straight Arrow Connector 14" o:spid="_x0000_s1026" type="#_x0000_t32" style="position:absolute;margin-left:228.75pt;margin-top:138.9pt;width:3.6pt;height:62.55pt;flip:x y;z-index:251714560;visibility:visible;mso-wrap-style:square;mso-width-percent:0;mso-height-percent:0;mso-wrap-distance-left:9pt;mso-wrap-distance-top:0;mso-wrap-distance-right:9pt;mso-wrap-distance-bottom:0;mso-position-horizontal:absolute;mso-position-horizontal-relative:text;mso-position-vertical:absolute;mso-position-vertical-relative:text;mso-width-percent:0;mso-height-percent:0;mso-width-relative:margin;mso-height-relative:margin" o:gfxdata="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" strokecolor="#ed7d31 [3205]" strokeweight=".5pt">
+                <v:stroke endarrow="block" joinstyle="miter"/>
+              </v:shape>
+            </w:pict>
+          </mc:Fallback>
+        </mc:AlternateContent>
+      </w:r>
+      <w:r>
+        <w:rPr>
+          <w:noProof/>
+        </w:rPr>
+        <mc:AlternateContent>
+          <mc:Choice Requires="wps">
+            <w:drawing>
+              <wp:anchor distT="0" distB="0" distL="114300" distR="114300" simplePos="0" relativeHeight="251712512" behindDoc="0" locked="0" layoutInCell="1" allowOverlap="1" wp14:anchorId="0BCCA896" wp14:editId="2F2A944F">
+                <wp:simplePos x="0" y="0"/>
+                <wp:positionH relativeFrom="column">
+                  <wp:posOffset>1196812</wp:posOffset>
+                </wp:positionH>
+                <wp:positionV relativeFrom="paragraph">
+                  <wp:posOffset>1779947</wp:posOffset>
+                </wp:positionV>
+                <wp:extent cx="45719" cy="794565"/>
+                <wp:effectExtent l="76200" t="38100" r="50165" b="24765"/>
+                <wp:wrapNone/>
+                <wp:docPr id="9" name="Straight Arrow Connector 9"/>
+                <wp:cNvGraphicFramePr/>
+                <a:graphic xmlns:a="http://schemas.openxmlformats.org/drawingml/2006/main">
+                  <a:graphicData uri="http://schemas.microsoft.com/office/word/2010/wordprocessingShape">
+                    <wps:wsp>
+                      <wps:cNvCnPr/>
+                      <wps:spPr>
+                        <a:xfrm flipH="1" flipV="1">
+                          <a:off x="0" y="0"/>
+                          <a:ext cx="45719" cy="794565"/>
+                        </a:xfrm>
+                        <a:prstGeom prst="straightConnector1">
+                          <a:avLst/>
+                        </a:prstGeom>
+                        <a:ln>
+                          <a:tailEnd type="triangle"/>
+                        </a:ln>
+                      </wps:spPr>
+                      <wps:style>
+                        <a:lnRef idx="1">
+                          <a:schemeClr val="accent2"/>
+                        </a:lnRef>
+                        <a:fillRef idx="0">
+                          <a:schemeClr val="accent2"/>
+                        </a:fillRef>
+                        <a:effectRef idx="0">
+                          <a:schemeClr val="accent2"/>
+                        </a:effectRef>
+                        <a:fontRef idx="minor">
+                          <a:schemeClr val="tx1"/>
+                        </a:fontRef>
+                      </wps:style>
+                      <wps:bodyPr/>
+                    </wps:wsp>
+                  </a:graphicData>
+                </a:graphic>
+                <wp14:sizeRelH relativeFrom="margin">
+                  <wp14:pctWidth>0</wp14:pctWidth>
+                </wp14:sizeRelH>
+                <wp14:sizeRelV relativeFrom="margin">
+                  <wp14:pctHeight>0</wp14:pctHeight>
+                </wp14:sizeRelV>
+              </wp:anchor>
+            </w:drawing>
+          </mc:Choice>
+          <mc:Fallback>
+            <w:pict>
+              <v:shape w14:anchorId="7AF40B25" id="Straight Arrow Connector 9" o:spid="_x0000_s1026" type="#_x0000_t32" style="position:absolute;margin-left:94.25pt;margin-top:140.15pt;width:3.6pt;height:62.55pt;flip:x y;z-index:251712512;visibility:visible;mso-wrap-style:square;mso-width-percent:0;mso-height-percent:0;mso-wrap-distance-left:9pt;mso-wrap-distance-top:0;mso-wrap-distance-right:9pt;mso-wrap-distance-bottom:0;mso-position-horizontal:absolute;mso-position-horizontal-relative:text;mso-position-vertical:absolute;mso-position-vertical-relative:text;mso-width-percent:0;mso-height-percent:0;mso-width-relative:margin;mso-height-relative:margin" o:gfxdata="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" strokecolor="#ed7d31 [3205]" strokeweight=".5pt">
+                <v:stroke endarrow="block" joinstyle="miter"/>
+              </v:shape>
+            </w:pict>
+          </mc:Fallback>
+        </mc:AlternateContent>
+      </w:r>
+      <w:r>
+        <w:rPr>
+          <w:noProof/>
+        </w:rPr>
+        <mc:AlternateContent>
+          <mc:Choice Requires="wps">
+            <w:drawing>
+              <wp:anchor distT="45720" distB="45720" distL="114300" distR="114300" simplePos="0" relativeHeight="251711488" behindDoc="0" locked="0" layoutInCell="1" allowOverlap="1" wp14:anchorId="55B10932" wp14:editId="780A9086">
+                <wp:simplePos x="0" y="0"/>
+                <wp:positionH relativeFrom="column">
+                  <wp:posOffset>188595</wp:posOffset>
+                </wp:positionH>
+                <wp:positionV relativeFrom="paragraph">
+                  <wp:posOffset>2559050</wp:posOffset>
+                </wp:positionV>
+                <wp:extent cx="5532120" cy="1404620"/>
+                <wp:effectExtent l="0" t="0" r="11430" b="23495"/>
+                <wp:wrapSquare wrapText="bothSides"/>
+                <wp:docPr id="217" name="Text Box 2"/>
+                <wp:cNvGraphicFramePr>
+                  <a:graphicFrameLocks xmlns:a="http://schemas.openxmlformats.org/drawingml/2006/main"/>
+                </wp:cNvGraphicFramePr>
+                <a:graphic xmlns:a="http://schemas.openxmlformats.org/drawingml/2006/main">
+                  <a:graphicData uri="http://schemas.microsoft.com/office/word/2010/wordprocessingShape">
+                    <wps:wsp>
+                      <wps:cNvSpPr txBox="1">
+                        <a:spLocks noChangeArrowheads="1"/>
+                      </wps:cNvSpPr>
+                      <wps:spPr bwMode="auto">
+                        <a:xfrm>
+                          <a:off x="0" y="0"/>
+                          <a:ext cx="5532120" cy="1404620"/>
+                        </a:xfrm>
+                        <a:prstGeom prst="rect">
+                          <a:avLst/>
+                        </a:prstGeom>
+                        <a:ln>
+                          <a:headEnd/>
+                          <a:tailEnd/>
+                        </a:ln>
+                      </wps:spPr>
+                      <wps:style>
+                        <a:lnRef idx="2">
+                          <a:schemeClr val="accent2"/>
+                        </a:lnRef>
+                        <a:fillRef idx="1">
+                          <a:schemeClr val="lt1"/>
+                        </a:fillRef>
+                        <a:effectRef idx="0">
+                          <a:schemeClr val="accent2"/>
+                        </a:effectRef>
+                        <a:fontRef idx="minor">
+                          <a:schemeClr val="dk1"/>
+                        </a:fontRef>
+                      </wps:style>
+                      <wps:txbx>
+                        <w:txbxContent>
+                          <w:p>
+                            <w:r>
+                              <w:t xml:space="preserve">Microsoft Word put in these </w:t>
+                            </w:r>
+                            <w:r>
+                              <w:t>weird inverted commas, so this code will not work if you just cut and paste it.</w:t>
+                            </w:r>
+                          </w:p>
+                          <w:p>
+                            <w:r>
+                              <w:t xml:space="preserve">I decided not to fix it </w:t>
+                            </w:r>
+                            <w:r>
+                              <w:t>here, I am leaving up to you to fix</w:t>
+                            </w:r>
+                            <w:r>
+                              <w:t xml:space="preserve">, because it forces you to look at the </w:t>
+                            </w:r>
+                            <w:r>
+                              <w:t xml:space="preserve">code </w:t>
+                            </w:r>
+                            <w:r>
+                              <w:rPr>
+                                <w:rFonts w:ascii="Segoe UI Emoji" w:eastAsia="Segoe UI Emoji" w:hAnsi="Segoe UI Emoji" w:cs="Segoe UI Emoji"/>
+                              </w:rPr>
+                              <w:t>😊</w:t>
+                            </w:r>
+                          </w:p>
+                        </w:txbxContent>
+                      </wps:txbx>
+                      <wps:bodyPr rot="0" vert="horz" wrap="square" lIns="91440" tIns="45720" rIns="91440" bIns="45720" anchor="t" anchorCtr="0">
+                        <a:spAutoFit/>
+                      </wps:bodyPr>
+                    </wps:wsp>
+                  </a:graphicData>
+                </a:graphic>
+                <wp14:sizeRelH relativeFrom="margin">
+                  <wp14:pctWidth>0</wp14:pctWidth>
+                </wp14:sizeRelH>
+                <wp14:sizeRelV relativeFrom="margin">
+                  <wp14:pctHeight>20000</wp14:pctHeight>
+                </wp14:sizeRelV>
+              </wp:anchor>
+            </w:drawing>
+          </mc:Choice>
+          <mc:Fallback>
+            <w:pict>
+              <v:shape w14:anchorId="55B10932" id="_x0000_s1030" type="#_x0000_t202" style="position:absolute;left:0;text-align:left;margin-left:14.85pt;margin-top:201.5pt;width:435.6pt;height:110.6pt;z-index:251711488;visibility:visible;mso-wrap-style:square;mso-width-percent:0;mso-height-percent:200;mso-wrap-distance-left:9pt;mso-wrap-distance-top:3.6pt;mso-wrap-distance-right:9pt;mso-wrap-distance-bottom:3.6pt;mso-position-horizontal:absolute;mso-position-horizontal-relative:text;mso-position-vertical:absolute;mso-position-vertical-relative:text;mso-width-percent:0;mso-height-percent:200;mso-width-relative:margin;mso-height-relative:margin;v-text-anchor:top" o:gfxdata="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" fillcolor="white [3201]" strokecolor="#ed7d31 [3205]" strokeweight="1pt">
+                <v:textbox style="mso-fit-shape-to-text:t">
+                  <w:txbxContent>
+                    <w:p>
+                      <w:r>
+                        <w:t xml:space="preserve">Microsoft Word put in these </w:t>
+                      </w:r>
+                      <w:r>
+                        <w:t>weird inverted commas, so this code will not work if you just cut and paste it.</w:t>
+                      </w:r>
+                    </w:p>
+                    <w:p>
+                      <w:r>
+                        <w:t xml:space="preserve">I decided not to fix it </w:t>
+                      </w:r>
+                      <w:r>
+                        <w:t>here, I am leaving up to you to fix</w:t>
+                      </w:r>
+                      <w:r>
+                        <w:t xml:space="preserve">, because it forces you to look at the </w:t>
+                      </w:r>
+                      <w:r>
+                        <w:t xml:space="preserve">code </w:t>
+                      </w:r>
+                      <w:r>
+                        <w:rPr>
+                          <w:rFonts w:ascii="Segoe UI Emoji" w:eastAsia="Segoe UI Emoji" w:hAnsi="Segoe UI Emoji" w:cs="Segoe UI Emoji"/>
+                        </w:rPr>
+                        <w:t>😊</w:t>
+                      </w:r>
+                    </w:p>
+                  </w:txbxContent>
+                </v:textbox>
+                <w10:wrap type="square"/>
+              </v:shape>
+            </w:pict>
+          </mc:Fallback>
+        </mc:AlternateContent>
+      </w:r>
       <w:r>
         <w:rPr>
           <w:noProof/>
@@ -1190,7 +1463,7 @@
           </mc:Choice>
           <mc:Fallback>
             <w:pict>
-              <v:shape w14:anchorId="4C8E12A6" id="Text Box 12" o:spid="_x0000_s1030" type="#_x0000_t202" style="position:absolute;left:0;text-align:left;margin-left:-13.5pt;margin-top:111.85pt;width:493.5pt;height:1in;z-index:251659264;visibility:visible;mso-wrap-style:square;mso-width-percent:0;mso-height-percent:0;mso-wrap-distance-left:9pt;mso-wrap-distance-top:3.6pt;mso-wrap-distance-right:9pt;mso-wrap-distance-bottom:3.6pt;mso-position-horizontal:absolute;mso-position-horizontal-relative:margin;mso-position-vertical:absolute;mso-position-vertical-relative:text;mso-width-percent:0;mso-height-percent:0;mso-width-relative:margin;mso-height-relative:margin;v-text-anchor:top" o:gfxdata="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" fillcolor="black [3213]">
+              <v:shape w14:anchorId="4C8E12A6" id="Text Box 12" o:spid="_x0000_s1031" type="#_x0000_t202" style="position:absolute;left:0;text-align:left;margin-left:-13.5pt;margin-top:111.85pt;width:493.5pt;height:1in;z-index:251659264;visibility:visible;mso-wrap-style:square;mso-width-percent:0;mso-height-percent:0;mso-wrap-distance-left:9pt;mso-wrap-distance-top:3.6pt;mso-wrap-distance-right:9pt;mso-wrap-distance-bottom:3.6pt;mso-position-horizontal:absolute;mso-position-horizontal-relative:margin;mso-position-vertical:absolute;mso-position-vertical-relative:text;mso-width-percent:0;mso-height-percent:0;mso-width-relative:margin;mso-height-relative:margin;v-text-anchor:top" o:gfxdata="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" fillcolor="black [3213]">
                 <v:textbox>
                   <w:txbxContent>
                     <w:p>
@@ -1277,12 +1550,17 @@
       </w:r>
       <w:proofErr w:type="gramEnd"/>
       <w:r>
-        <w:t>no ‘) so the data needs to be between “ “ and all the inverted commas in the JSON need to be escaped \”. (This is a pain)</w:t>
+        <w:t xml:space="preserve">no ‘) so the data needs to be between “ “ and all the </w:t>
+      </w:r>
+      <w:bookmarkStart w:id="0" w:name="_GoBack"/>
+      <w:r>
+        <w:t>inverted commas in the JSON need to be escaped \”. (This is a pain)</w:t>
       </w:r>
       <w:r>
         <w:br w:type="page"/>
       </w:r>
     </w:p>
+    <w:bookmarkEnd w:id="0"/>
     <w:p>
       <w:pPr>
         <w:pStyle w:val="ListParagraph"/>
@@ -1514,7 +1792,7 @@
           </mc:Choice>
           <mc:Fallback>
             <w:pict>
-              <v:shape w14:anchorId="08740716" id="Text Box 7" o:spid="_x0000_s1031" type="#_x0000_t202" style="position:absolute;left:0;text-align:left;margin-left:-12pt;margin-top:19.25pt;width:461.25pt;height:66pt;z-index:251655168;visibility:visible;mso-wrap-style:square;mso-width-percent:0;mso-height-percent:0;mso-wrap-distance-left:9pt;mso-wrap-distance-top:3.6pt;mso-wrap-distance-right:9pt;mso-wrap-distance-bottom:3.6pt;mso-position-horizontal:absolute;mso-position-horizontal-relative:margin;mso-position-vertical:absolute;mso-position-vertical-relative:text;mso-width-percent:0;mso-height-percent:0;mso-width-relative:margin;mso-height-relative:margin;v-text-anchor:top" o:gfxdata="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" fillcolor="black [3213]">
+              <v:shape w14:anchorId="08740716" id="Text Box 7" o:spid="_x0000_s1032" type="#_x0000_t202" style="position:absolute;left:0;text-align:left;margin-left:-12pt;margin-top:19.25pt;width:461.25pt;height:66pt;z-index:251655168;visibility:visible;mso-wrap-style:square;mso-width-percent:0;mso-height-percent:0;mso-wrap-distance-left:9pt;mso-wrap-distance-top:3.6pt;mso-wrap-distance-right:9pt;mso-wrap-distance-bottom:3.6pt;mso-position-horizontal:absolute;mso-position-horizontal-relative:margin;mso-position-vertical:absolute;mso-position-vertical-relative:text;mso-width-percent:0;mso-height-percent:0;mso-width-relative:margin;mso-height-relative:margin;v-text-anchor:top" o:gfxdata="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" fillcolor="black [3213]">
                 <v:textbox>
                   <w:txbxContent>
                     <w:p>
@@ -1726,11 +2004,7 @@
           </mc:Choice>
           <mc:Fallback>
             <w:pict>
-              <v:shapetype w14:anchorId="7245623D" id="_x0000_t32" coordsize="21600,21600" o:spt="32" o:oned="t" path="m,l21600,21600e" filled="f">
-                <v:path arrowok="t" fillok="f" o:connecttype="none"/>
-                <o:lock v:ext="edit" shapetype="t"/>
-              </v:shapetype>
-              <v:shape id="Straight Arrow Connector 5" o:spid="_x0000_s1026" type="#_x0000_t32" style="position:absolute;margin-left:325.5pt;margin-top:77pt;width:32.25pt;height:18.75pt;flip:x y;z-index:251707392;visibility:visible;mso-wrap-style:square;mso-width-percent:0;mso-height-percent:0;mso-wrap-distance-left:9pt;mso-wrap-distance-top:0;mso-wrap-distance-right:9pt;mso-wrap-distance-bottom:0;mso-position-horizontal:absolute;mso-position-horizontal-relative:text;mso-position-vertical:absolute;mso-position-vertical-relative:text;mso-width-percent:0;mso-height-percent:0;mso-width-relative:margin;mso-height-relative:margin" o:gfxdata="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" strokecolor="#4472c4 [3204]" strokeweight=".5pt">
+              <v:shape w14:anchorId="60EA20CB" id="Straight Arrow Connector 5" o:spid="_x0000_s1026" type="#_x0000_t32" style="position:absolute;margin-left:325.5pt;margin-top:77pt;width:32.25pt;height:18.75pt;flip:x y;z-index:251707392;visibility:visible;mso-wrap-style:square;mso-width-percent:0;mso-height-percent:0;mso-wrap-distance-left:9pt;mso-wrap-distance-top:0;mso-wrap-distance-right:9pt;mso-wrap-distance-bottom:0;mso-position-horizontal:absolute;mso-position-horizontal-relative:text;mso-position-vertical:absolute;mso-position-vertical-relative:text;mso-width-percent:0;mso-height-percent:0;mso-width-relative:margin;mso-height-relative:margin" o:gfxdata="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" strokecolor="#4472c4 [3204]" strokeweight=".5pt">
                 <v:stroke endarrow="block" joinstyle="miter"/>
               </v:shape>
             </w:pict>
@@ -1925,7 +2199,7 @@
           </mc:Choice>
           <mc:Fallback>
             <w:pict>
-              <v:shape w14:anchorId="23C91733" id="Text Box 13" o:spid="_x0000_s1032" type="#_x0000_t202" style="position:absolute;left:0;text-align:left;margin-left:-13.5pt;margin-top:109.75pt;width:461.25pt;height:74.25pt;z-index:251662336;visibility:visible;mso-wrap-style:square;mso-width-percent:0;mso-height-percent:0;mso-wrap-distance-left:9pt;mso-wrap-distance-top:3.6pt;mso-wrap-distance-right:9pt;mso-wrap-distance-bottom:3.6pt;mso-position-horizontal:absolute;mso-position-horizontal-relative:margin;mso-position-vertical:absolute;mso-position-vertical-relative:text;mso-width-percent:0;mso-height-percent:0;mso-width-relative:margin;mso-height-relative:margin;v-text-anchor:top" o:gfxdata="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" fillcolor="black [3213]">
+              <v:shape w14:anchorId="23C91733" id="Text Box 13" o:spid="_x0000_s1033" type="#_x0000_t202" style="position:absolute;left:0;text-align:left;margin-left:-13.5pt;margin-top:109.75pt;width:461.25pt;height:74.25pt;z-index:251662336;visibility:visible;mso-wrap-style:square;mso-width-percent:0;mso-height-percent:0;mso-wrap-distance-left:9pt;mso-wrap-distance-top:3.6pt;mso-wrap-distance-right:9pt;mso-wrap-distance-bottom:3.6pt;mso-position-horizontal:absolute;mso-position-horizontal-relative:margin;mso-position-vertical:absolute;mso-position-vertical-relative:text;mso-width-percent:0;mso-height-percent:0;mso-width-relative:margin;mso-height-relative:margin;v-text-anchor:top" o:gfxdata="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" fillcolor="black [3213]">
                 <v:textbox>
                   <w:txbxContent>
                     <w:p>
@@ -2101,7 +2375,7 @@
           </mc:Choice>
           <mc:Fallback>
             <w:pict>
-              <v:shape w14:anchorId="37B260A5" id="Straight Arrow Connector 8" o:spid="_x0000_s1026" type="#_x0000_t32" style="position:absolute;margin-left:441pt;margin-top:110.5pt;width:45.75pt;height:153.75pt;flip:x;z-index:251709440;visibility:visible;mso-wrap-style:square;mso-wrap-distance-left:9pt;mso-wrap-distance-top:0;mso-wrap-distance-right:9pt;mso-wrap-distance-bottom:0;mso-position-horizontal:absolute;mso-position-horizontal-relative:text;mso-position-vertical:absolute;mso-position-vertical-relative:text" o:gfxdata="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" strokecolor="#4472c4 [3204]" strokeweight=".5pt">
+              <v:shape w14:anchorId="42074167" id="Straight Arrow Connector 8" o:spid="_x0000_s1026" type="#_x0000_t32" style="position:absolute;margin-left:441pt;margin-top:110.5pt;width:45.75pt;height:153.75pt;flip:x;z-index:251709440;visibility:visible;mso-wrap-style:square;mso-wrap-distance-left:9pt;mso-wrap-distance-top:0;mso-wrap-distance-right:9pt;mso-wrap-distance-bottom:0;mso-position-horizontal:absolute;mso-position-horizontal-relative:text;mso-position-vertical:absolute;mso-position-vertical-relative:text" o:gfxdata="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" strokecolor="#4472c4 [3204]" strokeweight=".5pt">
                 <v:stroke endarrow="block" joinstyle="miter"/>
               </v:shape>
             </w:pict>
@@ -2168,7 +2442,7 @@
           </mc:Choice>
           <mc:Fallback>
             <w:pict>
-              <v:shape w14:anchorId="007135B0" id="Straight Arrow Connector 6" o:spid="_x0000_s1026" type="#_x0000_t32" style="position:absolute;margin-left:332.25pt;margin-top:111.25pt;width:36.75pt;height:36.75pt;flip:x;z-index:251708416;visibility:visible;mso-wrap-style:square;mso-wrap-distance-left:9pt;mso-wrap-distance-top:0;mso-wrap-distance-right:9pt;mso-wrap-distance-bottom:0;mso-position-horizontal:absolute;mso-position-horizontal-relative:text;mso-position-vertical:absolute;mso-position-vertical-relative:text" o:gfxdata="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" strokecolor="#4472c4 [3204]" strokeweight=".5pt">
+              <v:shape w14:anchorId="2CEF6467" id="Straight Arrow Connector 6" o:spid="_x0000_s1026" type="#_x0000_t32" style="position:absolute;margin-left:332.25pt;margin-top:111.25pt;width:36.75pt;height:36.75pt;flip:x;z-index:251708416;visibility:visible;mso-wrap-style:square;mso-wrap-distance-left:9pt;mso-wrap-distance-top:0;mso-wrap-distance-right:9pt;mso-wrap-distance-bottom:0;mso-position-horizontal:absolute;mso-position-horizontal-relative:text;mso-position-vertical:absolute;mso-position-vertical-relative:text" o:gfxdata="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" strokecolor="#4472c4 [3204]" strokeweight=".5pt">
                 <v:stroke endarrow="block" joinstyle="miter"/>
               </v:shape>
             </w:pict>
@@ -2263,7 +2537,7 @@
           </mc:Choice>
           <mc:Fallback>
             <w:pict>
-              <v:shape w14:anchorId="480E9564" id="Text Box 3" o:spid="_x0000_s1033" type="#_x0000_t202" style="position:absolute;left:0;text-align:left;margin-left:357.75pt;margin-top:76.75pt;width:135pt;height:33pt;z-index:251706368;visibility:visible;mso-wrap-style:square;mso-width-percent:0;mso-height-percent:0;mso-wrap-distance-left:9pt;mso-wrap-distance-top:0;mso-wrap-distance-right:9pt;mso-wrap-distance-bottom:0;mso-position-horizontal:absolute;mso-position-horizontal-relative:text;mso-position-vertical:absolute;mso-position-vertical-relative:text;mso-width-percent:0;mso-height-percent:0;mso-width-relative:margin;mso-height-relative:margin;v-text-anchor:top" o:gfxdata="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" fillcolor="white [3201]" strokecolor="#4472c4 [3204]" strokeweight="1pt">
+              <v:shape w14:anchorId="480E9564" id="Text Box 3" o:spid="_x0000_s1034" type="#_x0000_t202" style="position:absolute;left:0;text-align:left;margin-left:357.75pt;margin-top:76.75pt;width:135pt;height:33pt;z-index:251706368;visibility:visible;mso-wrap-style:square;mso-width-percent:0;mso-height-percent:0;mso-wrap-distance-left:9pt;mso-wrap-distance-top:0;mso-wrap-distance-right:9pt;mso-wrap-distance-bottom:0;mso-position-horizontal:absolute;mso-position-horizontal-relative:text;mso-position-vertical:absolute;mso-position-vertical-relative:text;mso-width-percent:0;mso-height-percent:0;mso-width-relative:margin;mso-height-relative:margin;v-text-anchor:top" o:gfxdata="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" fillcolor="white [3201]" strokecolor="#4472c4 [3204]" strokeweight="1pt">
                 <v:textbox>
                   <w:txbxContent>
                     <w:p>
@@ -2416,7 +2690,7 @@
           </mc:Choice>
           <mc:Fallback>
             <w:pict>
-              <v:shape w14:anchorId="1C74B8A7" id="Text Box 10" o:spid="_x0000_s1034" type="#_x0000_t202" style="position:absolute;left:0;text-align:left;margin-left:-19.5pt;margin-top:45.65pt;width:489pt;height:27pt;z-index:251663360;visibility:visible;mso-wrap-style:square;mso-width-percent:0;mso-height-percent:0;mso-wrap-distance-left:9pt;mso-wrap-distance-top:3.6pt;mso-wrap-distance-right:9pt;mso-wrap-distance-bottom:3.6pt;mso-position-horizontal:absolute;mso-position-horizontal-relative:margin;mso-position-vertical:absolute;mso-position-vertical-relative:text;mso-width-percent:0;mso-height-percent:0;mso-width-relative:margin;mso-height-relative:margin;v-text-anchor:top" o:gfxdata="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" fillcolor="black [3213]">
+              <v:shape w14:anchorId="1C74B8A7" id="Text Box 10" o:spid="_x0000_s1035" type="#_x0000_t202" style="position:absolute;left:0;text-align:left;margin-left:-19.5pt;margin-top:45.65pt;width:489pt;height:27pt;z-index:251663360;visibility:visible;mso-wrap-style:square;mso-width-percent:0;mso-height-percent:0;mso-wrap-distance-left:9pt;mso-wrap-distance-top:3.6pt;mso-wrap-distance-right:9pt;mso-wrap-distance-bottom:3.6pt;mso-position-horizontal:absolute;mso-position-horizontal-relative:margin;mso-position-vertical:absolute;mso-position-vertical-relative:text;mso-width-percent:0;mso-height-percent:0;mso-width-relative:margin;mso-height-relative:margin;v-text-anchor:top" o:gfxdata="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" fillcolor="black [3213]">
                 <v:textbox>
                   <w:txbxContent>
                     <w:p>
@@ -3158,11 +3432,6 @@
     <w:lsdException w:name="Book Title" w:uiPriority="33" w:qFormat="1"/>
     <w:lsdException w:name="Bibliography" w:semiHidden="1" w:uiPriority="37" w:unhideWhenUsed="1"/>
     <w:lsdException w:name="TOC Heading" w:semiHidden="1" w:uiPriority="39" w:unhideWhenUsed="1" w:qFormat="1"/>
-    <w:lsdException w:name="Plain Table 5" w:semiHidden="1" w:unhideWhenUsed="1"/>
-    <w:lsdException w:name="Grid Table Light" w:semiHidden="1" w:unhideWhenUsed="1"/>
-    <w:lsdException w:name="Grid Table 1 Light" w:semiHidden="1" w:unhideWhenUsed="1"/>
-    <w:lsdException w:name="Grid Table 2" w:semiHidden="1" w:unhideWhenUsed="1"/>
-    <w:lsdException w:name="Grid Table 3" w:semiHidden="1" w:unhideWhenUsed="1"/>
     <w:lsdException w:name="Grid Table 4" w:uiPriority="49"/>
     <w:lsdException w:name="Grid Table 5 Dark" w:uiPriority="50"/>
     <w:lsdException w:name="Grid Table 6 Colorful" w:uiPriority="51"/>
@@ -3314,6 +3583,7 @@
   <w:style w:type="character" w:default="1" w:styleId="DefaultParagraphFont">
     <w:name w:val="Default Paragraph Font"/>
     <w:uiPriority w:val="1"/>
+    <w:semiHidden/>
     <w:unhideWhenUsed/>
   </w:style>
   <w:style w:type="table" w:default="1" w:styleId="TableNormal">

</xml_diff>